<commit_message>
Frontend and doc improvements
</commit_message>
<xml_diff>
--- a/app/doc/List.docx
+++ b/app/doc/List.docx
@@ -7,44 +7,79 @@
         <w:pStyle w:val="LO-normal"/>
         <w:jc w:val="center"/>
         <w:rPr>
+          <w:rFonts w:eastAsia="Times New Roman" w:cs="Times New Roman"/>
+          <w:sz w:val="24"/>
+          <w:szCs w:val="24"/>
           <w:lang w:val="en-US"/>
         </w:rPr>
       </w:pPr>
-      <w:r>
-        <w:rPr>
-          <w:rFonts w:eastAsia="Times New Roman" w:cs="Times New Roman"/>
-          <w:sz w:val="24"/>
-          <w:szCs w:val="24"/>
-          <w:lang w:val="en-US"/>
-        </w:rPr>
-        <w:t>{{cooperative_name}}</w:t>
-      </w:r>
-      <w:r>
-        <w:rPr>
-          <w:rFonts w:eastAsia="Times New Roman" w:cs="Times New Roman"/>
-          <w:sz w:val="24"/>
-          <w:szCs w:val="24"/>
-          <w:lang w:val="en-US"/>
-        </w:rPr>
-        <w:t xml:space="preserve">, </w:t>
-      </w:r>
-      <w:r>
-        <w:rPr>
-          <w:rFonts w:eastAsia="Times New Roman" w:cs="Times New Roman"/>
-          <w:sz w:val="24"/>
-          <w:szCs w:val="24"/>
-          <w:lang w:val="en-US"/>
-        </w:rPr>
-        <w:t>{{cooperative_address}}</w:t>
-      </w:r>
-      <w:r>
-        <w:rPr>
-          <w:rFonts w:eastAsia="Times New Roman" w:cs="Times New Roman"/>
-          <w:sz w:val="24"/>
-          <w:szCs w:val="24"/>
-          <w:lang w:val="en-US"/>
-        </w:rPr>
-        <w:t>,</w:t>
+      <w:proofErr w:type="spellStart"/>
+      <w:r>
+        <w:rPr>
+          <w:rFonts w:eastAsia="Times New Roman" w:cs="Times New Roman"/>
+          <w:sz w:val="24"/>
+          <w:szCs w:val="24"/>
+          <w:lang w:val="en-US"/>
+        </w:rPr>
+        <w:t>Жилищный</w:t>
+      </w:r>
+      <w:proofErr w:type="spellEnd"/>
+      <w:r>
+        <w:rPr>
+          <w:rFonts w:eastAsia="Times New Roman" w:cs="Times New Roman"/>
+          <w:sz w:val="24"/>
+          <w:szCs w:val="24"/>
+          <w:lang w:val="en-US"/>
+        </w:rPr>
+        <w:t xml:space="preserve"> </w:t>
+      </w:r>
+      <w:proofErr w:type="spellStart"/>
+      <w:r>
+        <w:rPr>
+          <w:rFonts w:eastAsia="Times New Roman" w:cs="Times New Roman"/>
+          <w:sz w:val="24"/>
+          <w:szCs w:val="24"/>
+          <w:lang w:val="en-US"/>
+        </w:rPr>
+        <w:t>кооператив</w:t>
+      </w:r>
+      <w:proofErr w:type="spellEnd"/>
+      <w:r>
+        <w:rPr>
+          <w:rFonts w:eastAsia="Times New Roman" w:cs="Times New Roman"/>
+          <w:sz w:val="24"/>
+          <w:szCs w:val="24"/>
+        </w:rPr>
+        <w:t xml:space="preserve"> </w:t>
+      </w:r>
+      <w:r>
+        <w:rPr>
+          <w:rFonts w:eastAsia="Times New Roman" w:cs="Times New Roman"/>
+          <w:sz w:val="24"/>
+          <w:szCs w:val="24"/>
+          <w:lang w:val="en-US"/>
+        </w:rPr>
+        <w:t>{{</w:t>
+      </w:r>
+      <w:proofErr w:type="spellStart"/>
+      <w:r>
+        <w:rPr>
+          <w:rFonts w:eastAsia="Times New Roman" w:cs="Times New Roman"/>
+          <w:sz w:val="24"/>
+          <w:szCs w:val="24"/>
+          <w:lang w:val="en-US"/>
+        </w:rPr>
+        <w:t>cooperative_name</w:t>
+      </w:r>
+      <w:proofErr w:type="spellEnd"/>
+      <w:r>
+        <w:rPr>
+          <w:rFonts w:eastAsia="Times New Roman" w:cs="Times New Roman"/>
+          <w:sz w:val="24"/>
+          <w:szCs w:val="24"/>
+          <w:lang w:val="en-US"/>
+        </w:rPr>
+        <w:t>}}</w:t>
       </w:r>
     </w:p>
     <w:p>
@@ -55,41 +90,246 @@
           <w:lang w:val="en-US"/>
         </w:rPr>
       </w:pPr>
-      <w:r>
-        <w:rPr>
-          <w:rFonts w:eastAsia="Times New Roman" w:cs="Times New Roman"/>
-          <w:sz w:val="24"/>
-          <w:szCs w:val="24"/>
-          <w:lang w:val="en-US"/>
-        </w:rPr>
-        <w:t>{{cooperative_itn}}</w:t>
-      </w:r>
-      <w:r>
-        <w:rPr>
-          <w:rFonts w:eastAsia="Times New Roman" w:cs="Times New Roman"/>
-          <w:sz w:val="24"/>
-          <w:szCs w:val="24"/>
-          <w:lang w:val="en-US"/>
-        </w:rPr>
-        <w:t xml:space="preserve">, </w:t>
-      </w:r>
-      <w:r>
-        <w:rPr>
-          <w:rFonts w:eastAsia="Times New Roman" w:cs="Times New Roman"/>
-          <w:sz w:val="24"/>
-          <w:szCs w:val="24"/>
-          <w:lang w:val="en-US"/>
-        </w:rPr>
-        <w:t>{{cooperative_telephone_number}}</w:t>
-      </w:r>
-      <w:r>
-        <w:rPr>
-          <w:rFonts w:eastAsia="Times New Roman" w:cs="Times New Roman"/>
-          <w:sz w:val="24"/>
-          <w:szCs w:val="24"/>
-          <w:lang w:val="en-US"/>
-        </w:rPr>
-        <w:t xml:space="preserve">, </w:t>
+      <w:proofErr w:type="spellStart"/>
+      <w:r>
+        <w:rPr>
+          <w:rFonts w:eastAsia="Times New Roman" w:cs="Times New Roman"/>
+          <w:sz w:val="24"/>
+          <w:szCs w:val="24"/>
+          <w:lang w:val="en-US"/>
+        </w:rPr>
+        <w:t>адрес</w:t>
+      </w:r>
+      <w:proofErr w:type="spellEnd"/>
+      <w:r>
+        <w:rPr>
+          <w:rFonts w:eastAsia="Times New Roman" w:cs="Times New Roman"/>
+          <w:sz w:val="24"/>
+          <w:szCs w:val="24"/>
+          <w:lang w:val="en-US"/>
+        </w:rPr>
+        <w:t>:</w:t>
+      </w:r>
+      <w:r>
+        <w:rPr>
+          <w:rFonts w:eastAsia="Times New Roman" w:cs="Times New Roman"/>
+          <w:sz w:val="24"/>
+          <w:szCs w:val="24"/>
+          <w:lang w:val="en-US"/>
+        </w:rPr>
+        <w:t>{{</w:t>
+      </w:r>
+      <w:proofErr w:type="spellStart"/>
+      <w:r>
+        <w:rPr>
+          <w:rFonts w:eastAsia="Times New Roman" w:cs="Times New Roman"/>
+          <w:sz w:val="24"/>
+          <w:szCs w:val="24"/>
+          <w:lang w:val="en-US"/>
+        </w:rPr>
+        <w:t>cooperative_address</w:t>
+      </w:r>
+      <w:proofErr w:type="spellEnd"/>
+      <w:r>
+        <w:rPr>
+          <w:rFonts w:eastAsia="Times New Roman" w:cs="Times New Roman"/>
+          <w:sz w:val="24"/>
+          <w:szCs w:val="24"/>
+          <w:lang w:val="en-US"/>
+        </w:rPr>
+        <w:t>}}</w:t>
+      </w:r>
+    </w:p>
+    <w:p>
+      <w:pPr>
+        <w:pStyle w:val="LO-normal"/>
+        <w:jc w:val="center"/>
+        <w:rPr>
+          <w:rFonts w:eastAsia="Times New Roman" w:cs="Times New Roman"/>
+          <w:sz w:val="24"/>
+          <w:szCs w:val="24"/>
+          <w:lang w:val="en-US"/>
+        </w:rPr>
+      </w:pPr>
+      <w:r>
+        <w:rPr>
+          <w:rFonts w:eastAsia="Times New Roman" w:cs="Times New Roman"/>
+          <w:sz w:val="24"/>
+          <w:szCs w:val="24"/>
+          <w:lang w:val="en-US"/>
+        </w:rPr>
+        <w:t>ИНН:</w:t>
+      </w:r>
+      <w:r>
+        <w:rPr>
+          <w:rFonts w:eastAsia="Times New Roman" w:cs="Times New Roman"/>
+          <w:sz w:val="24"/>
+          <w:szCs w:val="24"/>
+          <w:lang w:val="en-US"/>
+        </w:rPr>
+        <w:t>{{</w:t>
+      </w:r>
+      <w:proofErr w:type="spellStart"/>
+      <w:r>
+        <w:rPr>
+          <w:rFonts w:eastAsia="Times New Roman" w:cs="Times New Roman"/>
+          <w:sz w:val="24"/>
+          <w:szCs w:val="24"/>
+          <w:lang w:val="en-US"/>
+        </w:rPr>
+        <w:t>cooperative_itn</w:t>
+      </w:r>
+      <w:proofErr w:type="spellEnd"/>
+      <w:r>
+        <w:rPr>
+          <w:rFonts w:eastAsia="Times New Roman" w:cs="Times New Roman"/>
+          <w:sz w:val="24"/>
+          <w:szCs w:val="24"/>
+          <w:lang w:val="en-US"/>
+        </w:rPr>
+        <w:t>}}</w:t>
+      </w:r>
+    </w:p>
+    <w:p>
+      <w:pPr>
+        <w:pStyle w:val="LO-normal"/>
+        <w:jc w:val="center"/>
+        <w:rPr>
+          <w:rFonts w:eastAsia="Times New Roman" w:cs="Times New Roman"/>
+          <w:sz w:val="24"/>
+          <w:szCs w:val="24"/>
+          <w:lang w:val="en-US"/>
+        </w:rPr>
+      </w:pPr>
+      <w:proofErr w:type="spellStart"/>
+      <w:r>
+        <w:rPr>
+          <w:rFonts w:eastAsia="Times New Roman" w:cs="Times New Roman"/>
+          <w:sz w:val="24"/>
+          <w:szCs w:val="24"/>
+          <w:lang w:val="en-US"/>
+        </w:rPr>
+        <w:t>тел</w:t>
+      </w:r>
+      <w:proofErr w:type="spellEnd"/>
+      <w:r>
+        <w:rPr>
+          <w:rFonts w:eastAsia="Times New Roman" w:cs="Times New Roman"/>
+          <w:sz w:val="24"/>
+          <w:szCs w:val="24"/>
+          <w:lang w:val="en-US"/>
+        </w:rPr>
+        <w:t>.:</w:t>
+      </w:r>
+      <w:r>
+        <w:rPr>
+          <w:rFonts w:eastAsia="Times New Roman" w:cs="Times New Roman"/>
+          <w:sz w:val="24"/>
+          <w:szCs w:val="24"/>
+          <w:lang w:val="en-US"/>
+        </w:rPr>
+        <w:t>{{</w:t>
+      </w:r>
+      <w:proofErr w:type="spellStart"/>
+      <w:r>
+        <w:rPr>
+          <w:rFonts w:eastAsia="Times New Roman" w:cs="Times New Roman"/>
+          <w:sz w:val="24"/>
+          <w:szCs w:val="24"/>
+          <w:lang w:val="en-US"/>
+        </w:rPr>
+        <w:t>cooperative_telephone_number</w:t>
+      </w:r>
+      <w:proofErr w:type="spellEnd"/>
+      <w:r>
+        <w:rPr>
+          <w:rFonts w:eastAsia="Times New Roman" w:cs="Times New Roman"/>
+          <w:sz w:val="24"/>
+          <w:szCs w:val="24"/>
+          <w:lang w:val="en-US"/>
+        </w:rPr>
+        <w:t>}}</w:t>
+      </w:r>
+    </w:p>
+    <w:p>
+      <w:pPr>
+        <w:pStyle w:val="LO-normal"/>
+        <w:jc w:val="center"/>
+        <w:rPr>
+          <w:sz w:val="24"/>
+          <w:szCs w:val="24"/>
+          <w:lang w:val="en-US"/>
+        </w:rPr>
+      </w:pPr>
+      <w:proofErr w:type="spellStart"/>
+      <w:r>
+        <w:rPr>
+          <w:sz w:val="24"/>
+          <w:szCs w:val="24"/>
+          <w:lang w:val="en-US"/>
+        </w:rPr>
+        <w:t>эл</w:t>
+      </w:r>
+      <w:proofErr w:type="spellEnd"/>
+      <w:r>
+        <w:rPr>
+          <w:sz w:val="24"/>
+          <w:szCs w:val="24"/>
+          <w:lang w:val="en-US"/>
+        </w:rPr>
+        <w:t xml:space="preserve">. </w:t>
+      </w:r>
+      <w:proofErr w:type="spellStart"/>
+      <w:r>
+        <w:rPr>
+          <w:sz w:val="24"/>
+          <w:szCs w:val="24"/>
+          <w:lang w:val="en-US"/>
+        </w:rPr>
+        <w:t>почта</w:t>
+      </w:r>
+      <w:proofErr w:type="spellEnd"/>
+      <w:r>
+        <w:rPr>
+          <w:sz w:val="24"/>
+          <w:szCs w:val="24"/>
+          <w:lang w:val="en-US"/>
+        </w:rPr>
+        <w:t>:</w:t>
+      </w:r>
+      <w:r>
+        <w:rPr>
+          <w:sz w:val="24"/>
+          <w:szCs w:val="24"/>
+          <w:lang w:val="en-US"/>
+        </w:rPr>
+        <w:t xml:space="preserve"> </w:t>
+      </w:r>
+      <w:r>
+        <w:rPr>
+          <w:sz w:val="24"/>
+          <w:szCs w:val="24"/>
+          <w:lang w:val="en-US"/>
+        </w:rPr>
+        <w:t>{{</w:t>
+      </w:r>
+      <w:proofErr w:type="spellStart"/>
+      <w:r>
+        <w:rPr>
+          <w:sz w:val="24"/>
+          <w:szCs w:val="24"/>
+          <w:lang w:val="en-US"/>
+        </w:rPr>
+        <w:t>cooperative_email_address</w:t>
+      </w:r>
+      <w:proofErr w:type="spellEnd"/>
+      <w:r>
+        <w:rPr>
+          <w:sz w:val="24"/>
+          <w:szCs w:val="24"/>
+          <w:lang w:val="en-US"/>
+        </w:rPr>
+        <w:t>}}</w:t>
       </w:r>
     </w:p>
     <w:p>
@@ -455,12 +695,6 @@
           <w:insideV w:val="single" w:sz="4" w:space="0" w:color="auto"/>
         </w:tblBorders>
         <w:tblLayout w:type="fixed"/>
-        <w:tblCellMar>
-          <w:top w:w="0" w:type="dxa"/>
-          <w:left w:w="0" w:type="dxa"/>
-          <w:bottom w:w="0" w:type="dxa"/>
-          <w:right w:w="0" w:type="dxa"/>
-        </w:tblCellMar>
         <w:tblLook w:val="04A0" w:firstRow="1" w:lastRow="0" w:firstColumn="1" w:lastColumn="0" w:noHBand="0" w:noVBand="1"/>
       </w:tblPr>
       <w:tblGrid>
@@ -495,16 +729,7 @@
                 <w:sz w:val="24"/>
                 <w:szCs w:val="24"/>
               </w:rPr>
-              <w:t xml:space="preserve">№ </w:t>
-            </w:r>
-            <w:r>
-              <w:rPr>
-                <w:rFonts w:eastAsia="Times New Roman" w:cs="Times New Roman"/>
-                <w:color w:val="000000"/>
-                <w:sz w:val="24"/>
-                <w:szCs w:val="24"/>
-              </w:rPr>
-              <w:t>п/п</w:t>
+              <w:t>№ п/п</w:t>
             </w:r>
           </w:p>
         </w:tc>
@@ -743,6 +968,7 @@
               </w:rPr>
               <w:t>{{f.</w:t>
             </w:r>
+            <w:proofErr w:type="spellStart"/>
             <w:r>
               <w:rPr>
                 <w:rStyle w:val="a4"/>
@@ -754,6 +980,7 @@
               </w:rPr>
               <w:t>fio</w:t>
             </w:r>
+            <w:proofErr w:type="spellEnd"/>
             <w:r>
               <w:rPr>
                 <w:rStyle w:val="a4"/>
@@ -847,7 +1074,51 @@
                 <w:sz w:val="24"/>
                 <w:szCs w:val="24"/>
               </w:rPr>
-              <w:t xml:space="preserve">{%tr endfor %}   </w:t>
+              <w:t>{%</w:t>
+            </w:r>
+            <w:proofErr w:type="spellStart"/>
+            <w:r>
+              <w:rPr>
+                <w:rStyle w:val="a4"/>
+                <w:rFonts w:ascii="Times New Roman" w:hAnsi="Times New Roman"/>
+                <w:color w:val="000000"/>
+                <w:sz w:val="24"/>
+                <w:szCs w:val="24"/>
+              </w:rPr>
+              <w:t>tr</w:t>
+            </w:r>
+            <w:proofErr w:type="spellEnd"/>
+            <w:r>
+              <w:rPr>
+                <w:rStyle w:val="a4"/>
+                <w:rFonts w:ascii="Times New Roman" w:hAnsi="Times New Roman"/>
+                <w:color w:val="000000"/>
+                <w:sz w:val="24"/>
+                <w:szCs w:val="24"/>
+              </w:rPr>
+              <w:t xml:space="preserve"> </w:t>
+            </w:r>
+            <w:proofErr w:type="spellStart"/>
+            <w:r>
+              <w:rPr>
+                <w:rStyle w:val="a4"/>
+                <w:rFonts w:ascii="Times New Roman" w:hAnsi="Times New Roman"/>
+                <w:color w:val="000000"/>
+                <w:sz w:val="24"/>
+                <w:szCs w:val="24"/>
+              </w:rPr>
+              <w:t>endfor</w:t>
+            </w:r>
+            <w:proofErr w:type="spellEnd"/>
+            <w:r>
+              <w:rPr>
+                <w:rStyle w:val="a4"/>
+                <w:rFonts w:ascii="Times New Roman" w:hAnsi="Times New Roman"/>
+                <w:color w:val="000000"/>
+                <w:sz w:val="24"/>
+                <w:szCs w:val="24"/>
+              </w:rPr>
+              <w:t xml:space="preserve"> %}   </w:t>
             </w:r>
           </w:p>
         </w:tc>
@@ -990,6 +1261,7 @@
               </w:rPr>
               <w:t>{{</w:t>
             </w:r>
+            <w:proofErr w:type="spellStart"/>
             <w:r>
               <w:rPr>
                 <w:b/>
@@ -999,6 +1271,7 @@
               </w:rPr>
               <w:t>chairman_name</w:t>
             </w:r>
+            <w:proofErr w:type="spellEnd"/>
             <w:r>
               <w:rPr>
                 <w:b/>

</xml_diff>